<commit_message>
Versión subida a teams del parche_ para pysal
</commit_message>
<xml_diff>
--- a/05_autocorrelacion/parche_/readme.docx
+++ b/05_autocorrelacion/parche_/readme.docx
@@ -98,7 +98,7 @@
           </mc:Choice>
           <mc:Fallback>
             <w:pict>
-              <v:roundrect w14:anchorId="0A0F09E3" id="Rectángulo: esquinas redondeadas 1" o:spid="_x0000_s1026" style="position:absolute;margin-left:0;margin-top:33.4pt;width:612.75pt;height:22.5pt;z-index:-251657216;visibility:visible;mso-wrap-style:square;mso-width-percent:0;mso-height-percent:0;mso-wrap-distance-left:9pt;mso-wrap-distance-top:0;mso-wrap-distance-right:9pt;mso-wrap-distance-bottom:0;mso-position-horizontal:left;mso-position-horizontal-relative:page;mso-position-vertical:absolute;mso-position-vertical-relative:text;mso-width-percent:0;mso-height-percent:0;mso-width-relative:margin;mso-height-relative:margin;v-text-anchor:middle" arcsize="10923f" o:gfxdata="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" fillcolor="#dbdbdb [1302]" strokecolor="#2f5496 [2404]" strokeweight="1pt">
+              <v:roundrect w14:anchorId="52A31088" id="Rectángulo: esquinas redondeadas 1" o:spid="_x0000_s1026" style="position:absolute;margin-left:0;margin-top:33.4pt;width:612.75pt;height:22.5pt;z-index:-251657216;visibility:visible;mso-wrap-style:square;mso-width-percent:0;mso-height-percent:0;mso-wrap-distance-left:9pt;mso-wrap-distance-top:0;mso-wrap-distance-right:9pt;mso-wrap-distance-bottom:0;mso-position-horizontal:left;mso-position-horizontal-relative:page;mso-position-vertical:absolute;mso-position-vertical-relative:text;mso-width-percent:0;mso-height-percent:0;mso-width-relative:margin;mso-height-relative:margin;v-text-anchor:middle" arcsize="10923f" o:gfxdata="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" fillcolor="#dbdbdb [1302]" strokecolor="#2f5496 [2404]" strokeweight="1pt">
                 <v:stroke joinstyle="miter"/>
                 <w10:wrap anchorx="page"/>
               </v:roundrect>
@@ -125,8 +125,6 @@
         </w:rPr>
         <w:t>la actualización de todo conda.</w:t>
       </w:r>
-      <w:bookmarkStart w:id="1" w:name="_GoBack"/>
-      <w:bookmarkEnd w:id="1"/>
     </w:p>
     <w:p>
       <w:pPr>
@@ -631,6 +629,7 @@
           <w:szCs w:val="24"/>
         </w:rPr>
       </w:pPr>
+      <w:bookmarkStart w:id="1" w:name="conda_pic"/>
       <w:r>
         <w:rPr>
           <w:rFonts w:ascii="Georgia" w:hAnsi="Georgia"/>
@@ -710,6 +709,7 @@
           </wp:anchor>
         </w:drawing>
       </w:r>
+      <w:bookmarkEnd w:id="1"/>
       <w:r>
         <w:rPr>
           <w:rFonts w:ascii="Georgia" w:hAnsi="Georgia"/>
@@ -787,6 +787,92 @@
           <w:szCs w:val="24"/>
         </w:rPr>
       </w:pPr>
+      <w:r>
+        <w:rPr>
+          <w:rFonts w:ascii="Georgia" w:hAnsi="Georgia"/>
+          <w:noProof/>
+          <w:color w:val="44546A" w:themeColor="text2"/>
+          <w:sz w:val="24"/>
+          <w:szCs w:val="24"/>
+        </w:rPr>
+        <mc:AlternateContent>
+          <mc:Choice Requires="wps">
+            <w:drawing>
+              <wp:anchor distT="0" distB="0" distL="114300" distR="114300" simplePos="0" relativeHeight="251678720" behindDoc="0" locked="0" layoutInCell="1" allowOverlap="1" wp14:anchorId="201AC7B0" wp14:editId="2D44835F">
+                <wp:simplePos x="0" y="0"/>
+                <wp:positionH relativeFrom="column">
+                  <wp:posOffset>-175259</wp:posOffset>
+                </wp:positionH>
+                <wp:positionV relativeFrom="paragraph">
+                  <wp:posOffset>996315</wp:posOffset>
+                </wp:positionV>
+                <wp:extent cx="2305050" cy="752475"/>
+                <wp:effectExtent l="0" t="0" r="19050" b="28575"/>
+                <wp:wrapNone/>
+                <wp:docPr id="23" name="Elipse 23"/>
+                <wp:cNvGraphicFramePr/>
+                <a:graphic xmlns:a="http://schemas.openxmlformats.org/drawingml/2006/main">
+                  <a:graphicData uri="http://schemas.microsoft.com/office/word/2010/wordprocessingShape">
+                    <wps:wsp>
+                      <wps:cNvSpPr/>
+                      <wps:spPr>
+                        <a:xfrm>
+                          <a:off x="0" y="0"/>
+                          <a:ext cx="2305050" cy="752475"/>
+                        </a:xfrm>
+                        <a:prstGeom prst="ellipse">
+                          <a:avLst/>
+                        </a:prstGeom>
+                        <a:noFill/>
+                        <a:ln>
+                          <a:solidFill>
+                            <a:srgbClr val="FF0000"/>
+                          </a:solidFill>
+                        </a:ln>
+                      </wps:spPr>
+                      <wps:style>
+                        <a:lnRef idx="2">
+                          <a:schemeClr val="accent1">
+                            <a:shade val="50000"/>
+                          </a:schemeClr>
+                        </a:lnRef>
+                        <a:fillRef idx="1">
+                          <a:schemeClr val="accent1"/>
+                        </a:fillRef>
+                        <a:effectRef idx="0">
+                          <a:schemeClr val="accent1"/>
+                        </a:effectRef>
+                        <a:fontRef idx="minor">
+                          <a:schemeClr val="lt1"/>
+                        </a:fontRef>
+                      </wps:style>
+                      <wps:bodyPr rot="0" spcFirstLastPara="0" vertOverflow="overflow" horzOverflow="overflow" vert="horz" wrap="square" lIns="91440" tIns="45720" rIns="91440" bIns="45720" numCol="1" spcCol="0" rtlCol="0" fromWordArt="0" anchor="ctr" anchorCtr="0" forceAA="0" compatLnSpc="1">
+                        <a:prstTxWarp prst="textNoShape">
+                          <a:avLst/>
+                        </a:prstTxWarp>
+                        <a:noAutofit/>
+                      </wps:bodyPr>
+                    </wps:wsp>
+                  </a:graphicData>
+                </a:graphic>
+                <wp14:sizeRelH relativeFrom="margin">
+                  <wp14:pctWidth>0</wp14:pctWidth>
+                </wp14:sizeRelH>
+                <wp14:sizeRelV relativeFrom="margin">
+                  <wp14:pctHeight>0</wp14:pctHeight>
+                </wp14:sizeRelV>
+              </wp:anchor>
+            </w:drawing>
+          </mc:Choice>
+          <mc:Fallback>
+            <w:pict>
+              <v:oval w14:anchorId="2F2BDA05" id="Elipse 23" o:spid="_x0000_s1026" style="position:absolute;margin-left:-13.8pt;margin-top:78.45pt;width:181.5pt;height:59.25pt;z-index:251678720;visibility:visible;mso-wrap-style:square;mso-width-percent:0;mso-height-percent:0;mso-wrap-distance-left:9pt;mso-wrap-distance-top:0;mso-wrap-distance-right:9pt;mso-wrap-distance-bottom:0;mso-position-horizontal:absolute;mso-position-horizontal-relative:text;mso-position-vertical:absolute;mso-position-vertical-relative:text;mso-width-percent:0;mso-height-percent:0;mso-width-relative:margin;mso-height-relative:margin;v-text-anchor:middle" o:gfxdata="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" filled="f" strokecolor="red" strokeweight="1pt">
+                <v:stroke joinstyle="miter"/>
+              </v:oval>
+            </w:pict>
+          </mc:Fallback>
+        </mc:AlternateContent>
+      </w:r>
       <w:r>
         <w:rPr>
           <w:rFonts w:ascii="Georgia" w:hAnsi="Georgia"/>
@@ -869,36 +955,110 @@
         </w:rPr>
         <w:t xml:space="preserve">Si todo </w:t>
       </w:r>
-      <w:proofErr w:type="spellStart"/>
-      <w:r>
-        <w:rPr>
-          <w:rFonts w:ascii="Georgia" w:hAnsi="Georgia"/>
-          <w:color w:val="323E4F" w:themeColor="text2" w:themeShade="BF"/>
-          <w:sz w:val="24"/>
-          <w:szCs w:val="24"/>
-        </w:rPr>
-        <w:t>esta</w:t>
-      </w:r>
-      <w:proofErr w:type="spellEnd"/>
-      <w:r>
-        <w:rPr>
-          <w:rFonts w:ascii="Georgia" w:hAnsi="Georgia"/>
-          <w:color w:val="323E4F" w:themeColor="text2" w:themeShade="BF"/>
-          <w:sz w:val="24"/>
-          <w:szCs w:val="24"/>
-        </w:rPr>
-        <w:t xml:space="preserve"> bien hasta este punto podemos continuar, usando la palabra clave en el buscador “consola” ejecutaremos la terminal CMD como administradores (normalmente esto nos evita problemas de permisos de escritura en disco). Deberemos ver algo como lo siguiente,</w:t>
-      </w:r>
-    </w:p>
-    <w:p>
-      <w:pPr>
-        <w:rPr>
-          <w:rFonts w:ascii="Georgia" w:hAnsi="Georgia"/>
-          <w:color w:val="323E4F" w:themeColor="text2" w:themeShade="BF"/>
-          <w:sz w:val="24"/>
-          <w:szCs w:val="24"/>
-        </w:rPr>
-      </w:pPr>
+      <w:r>
+        <w:rPr>
+          <w:rFonts w:ascii="Georgia" w:hAnsi="Georgia"/>
+          <w:color w:val="323E4F" w:themeColor="text2" w:themeShade="BF"/>
+          <w:sz w:val="24"/>
+          <w:szCs w:val="24"/>
+        </w:rPr>
+        <w:t>está</w:t>
+      </w:r>
+      <w:r>
+        <w:rPr>
+          <w:rFonts w:ascii="Georgia" w:hAnsi="Georgia"/>
+          <w:color w:val="323E4F" w:themeColor="text2" w:themeShade="BF"/>
+          <w:sz w:val="24"/>
+          <w:szCs w:val="24"/>
+        </w:rPr>
+        <w:t xml:space="preserve"> bien hasta este punto podemos continuar</w:t>
+      </w:r>
+      <w:r>
+        <w:rPr>
+          <w:rFonts w:ascii="Georgia" w:hAnsi="Georgia"/>
+          <w:color w:val="323E4F" w:themeColor="text2" w:themeShade="BF"/>
+          <w:sz w:val="24"/>
+          <w:szCs w:val="24"/>
+        </w:rPr>
+        <w:t>.</w:t>
+      </w:r>
+      <w:r>
+        <w:rPr>
+          <w:rFonts w:ascii="Georgia" w:hAnsi="Georgia"/>
+          <w:color w:val="323E4F" w:themeColor="text2" w:themeShade="BF"/>
+          <w:sz w:val="24"/>
+          <w:szCs w:val="24"/>
+        </w:rPr>
+        <w:t xml:space="preserve"> </w:t>
+      </w:r>
+      <w:r>
+        <w:rPr>
+          <w:rFonts w:ascii="Georgia" w:hAnsi="Georgia"/>
+          <w:color w:val="323E4F" w:themeColor="text2" w:themeShade="BF"/>
+          <w:sz w:val="24"/>
+          <w:szCs w:val="24"/>
+        </w:rPr>
+        <w:t>U</w:t>
+      </w:r>
+      <w:r>
+        <w:rPr>
+          <w:rFonts w:ascii="Georgia" w:hAnsi="Georgia"/>
+          <w:color w:val="323E4F" w:themeColor="text2" w:themeShade="BF"/>
+          <w:sz w:val="24"/>
+          <w:szCs w:val="24"/>
+        </w:rPr>
+        <w:t>sando la palabra clave en el buscador “consola” ejecutaremos la terminal CMD como administradores (normalmente esto nos evita problemas de p</w:t>
+      </w:r>
+      <w:bookmarkStart w:id="2" w:name="_GoBack"/>
+      <w:bookmarkEnd w:id="2"/>
+      <w:r>
+        <w:rPr>
+          <w:rFonts w:ascii="Georgia" w:hAnsi="Georgia"/>
+          <w:color w:val="323E4F" w:themeColor="text2" w:themeShade="BF"/>
+          <w:sz w:val="24"/>
+          <w:szCs w:val="24"/>
+        </w:rPr>
+        <w:t>ermisos de escritura en disco). Deberemos ver algo como lo siguiente,</w:t>
+      </w:r>
+    </w:p>
+    <w:p>
+      <w:pPr>
+        <w:rPr>
+          <w:rFonts w:ascii="Georgia" w:hAnsi="Georgia"/>
+          <w:color w:val="323E4F" w:themeColor="text2" w:themeShade="BF"/>
+          <w:sz w:val="24"/>
+          <w:szCs w:val="24"/>
+        </w:rPr>
+      </w:pPr>
+      <w:r>
+        <w:rPr>
+          <w:rFonts w:ascii="Georgia" w:hAnsi="Georgia"/>
+          <w:color w:val="323E4F" w:themeColor="text2" w:themeShade="BF"/>
+          <w:sz w:val="24"/>
+          <w:szCs w:val="24"/>
+        </w:rPr>
+        <w:t xml:space="preserve">En la elipse roja esta la </w:t>
+      </w:r>
+      <w:proofErr w:type="gramStart"/>
+      <w:r>
+        <w:rPr>
+          <w:rFonts w:ascii="Georgia" w:hAnsi="Georgia"/>
+          <w:color w:val="323E4F" w:themeColor="text2" w:themeShade="BF"/>
+          <w:sz w:val="24"/>
+          <w:szCs w:val="24"/>
+        </w:rPr>
+        <w:t>app</w:t>
+      </w:r>
+      <w:proofErr w:type="gramEnd"/>
+      <w:r>
+        <w:rPr>
+          <w:rFonts w:ascii="Georgia" w:hAnsi="Georgia"/>
+          <w:color w:val="323E4F" w:themeColor="text2" w:themeShade="BF"/>
+          <w:sz w:val="24"/>
+          <w:szCs w:val="24"/>
+        </w:rPr>
+        <w:t xml:space="preserve"> consola que usaremos y que debemos ejecutar con derechos de administrador.</w:t>
+      </w:r>
     </w:p>
     <w:p>
       <w:pPr>
@@ -1190,7 +1350,7 @@
           </mc:Choice>
           <mc:Fallback>
             <w:pict>
-              <v:roundrect w14:anchorId="037C7017" id="Rectángulo: esquinas redondeadas 7" o:spid="_x0000_s1026" style="position:absolute;margin-left:0;margin-top:35.35pt;width:612.75pt;height:23.25pt;z-index:-251650048;visibility:visible;mso-wrap-style:square;mso-width-percent:0;mso-height-percent:0;mso-wrap-distance-left:9pt;mso-wrap-distance-top:0;mso-wrap-distance-right:9pt;mso-wrap-distance-bottom:0;mso-position-horizontal:left;mso-position-horizontal-relative:page;mso-position-vertical:absolute;mso-position-vertical-relative:text;mso-width-percent:0;mso-height-percent:0;mso-width-relative:margin;mso-height-relative:margin;v-text-anchor:middle" arcsize="10923f" o:gfxdata="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" fillcolor="#dbdbdb [1302]" strokecolor="#2f5496 [2404]" strokeweight="1pt">
+              <v:roundrect w14:anchorId="7029B6C9" id="Rectángulo: esquinas redondeadas 7" o:spid="_x0000_s1026" style="position:absolute;margin-left:0;margin-top:35.35pt;width:612.75pt;height:23.25pt;z-index:-251650048;visibility:visible;mso-wrap-style:square;mso-width-percent:0;mso-height-percent:0;mso-wrap-distance-left:9pt;mso-wrap-distance-top:0;mso-wrap-distance-right:9pt;mso-wrap-distance-bottom:0;mso-position-horizontal:left;mso-position-horizontal-relative:page;mso-position-vertical:absolute;mso-position-vertical-relative:text;mso-width-percent:0;mso-height-percent:0;mso-width-relative:margin;mso-height-relative:margin;v-text-anchor:middle" arcsize="10923f" o:gfxdata="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" fillcolor="#dbdbdb [1302]" strokecolor="#2f5496 [2404]" strokeweight="1pt">
                 <v:stroke joinstyle="miter"/>
                 <w10:wrap anchorx="page"/>
               </v:roundrect>
@@ -1435,18 +1595,7 @@
           <w:sz w:val="24"/>
           <w:szCs w:val="24"/>
         </w:rPr>
-        <w:t xml:space="preserve">Luego de esto usando el nombre de nuestro enviroment (sí, ese que creamos para hacer todas las practicas), haremos un update de este basándonos en el enviroment </w:t>
-      </w:r>
-      <w:bookmarkStart w:id="2" w:name="conda_pic"/>
-      <w:bookmarkEnd w:id="2"/>
-      <w:r>
-        <w:rPr>
-          <w:rFonts w:ascii="Georgia" w:hAnsi="Georgia"/>
-          <w:color w:val="323E4F" w:themeColor="text2" w:themeShade="BF"/>
-          <w:sz w:val="24"/>
-          <w:szCs w:val="24"/>
-        </w:rPr>
-        <w:t>geo_centro_dep.yml que debemos mover a esta misma carpeta,</w:t>
+        <w:t>Luego de esto usando el nombre de nuestro enviroment (sí, ese que creamos para hacer todas las practicas), haremos un update de este basándonos en el enviroment geo_centro_dep.yml que debemos mover a esta misma carpeta,</w:t>
       </w:r>
     </w:p>
     <w:p>
@@ -1529,7 +1678,7 @@
           </mc:Choice>
           <mc:Fallback>
             <w:pict>
-              <v:oval w14:anchorId="60335270" id="Elipse 10" o:spid="_x0000_s1026" style="position:absolute;margin-left:8.7pt;margin-top:130.45pt;width:104.25pt;height:18.75pt;z-index:251667456;visibility:visible;mso-wrap-style:square;mso-width-percent:0;mso-wrap-distance-left:9pt;mso-wrap-distance-top:0;mso-wrap-distance-right:9pt;mso-wrap-distance-bottom:0;mso-position-horizontal:absolute;mso-position-horizontal-relative:text;mso-position-vertical:absolute;mso-position-vertical-relative:text;mso-width-percent:0;mso-width-relative:margin;v-text-anchor:middle" o:gfxdata="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" filled="f" strokecolor="#c00000" strokeweight="1pt">
+              <v:oval w14:anchorId="64922DCE" id="Elipse 10" o:spid="_x0000_s1026" style="position:absolute;margin-left:8.7pt;margin-top:130.45pt;width:104.25pt;height:18.75pt;z-index:251667456;visibility:visible;mso-wrap-style:square;mso-width-percent:0;mso-wrap-distance-left:9pt;mso-wrap-distance-top:0;mso-wrap-distance-right:9pt;mso-wrap-distance-bottom:0;mso-position-horizontal:absolute;mso-position-horizontal-relative:text;mso-position-vertical:absolute;mso-position-vertical-relative:text;mso-width-percent:0;mso-width-relative:margin;v-text-anchor:middle" o:gfxdata="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" filled="f" strokecolor="#c00000" strokeweight="1pt">
                 <v:stroke joinstyle="miter"/>
               </v:oval>
             </w:pict>
@@ -2233,7 +2382,61 @@
           <w:sz w:val="24"/>
           <w:szCs w:val="24"/>
         </w:rPr>
-        <w:t xml:space="preserve">Una forma de obtener la ruta donde tienes lo binarios de conda es usando </w:t>
+        <w:t xml:space="preserve">Una forma de obtener la ruta donde </w:t>
+      </w:r>
+      <w:r>
+        <w:rPr>
+          <w:rFonts w:ascii="Georgia" w:hAnsi="Georgia"/>
+          <w:color w:val="323E4F" w:themeColor="text2" w:themeShade="BF"/>
+          <w:sz w:val="24"/>
+          <w:szCs w:val="24"/>
+        </w:rPr>
+        <w:t xml:space="preserve">se </w:t>
+      </w:r>
+      <w:r>
+        <w:rPr>
+          <w:rFonts w:ascii="Georgia" w:hAnsi="Georgia"/>
+          <w:color w:val="323E4F" w:themeColor="text2" w:themeShade="BF"/>
+          <w:sz w:val="24"/>
+          <w:szCs w:val="24"/>
+        </w:rPr>
+        <w:t>tiene</w:t>
+      </w:r>
+      <w:r>
+        <w:rPr>
+          <w:rFonts w:ascii="Georgia" w:hAnsi="Georgia"/>
+          <w:color w:val="323E4F" w:themeColor="text2" w:themeShade="BF"/>
+          <w:sz w:val="24"/>
+          <w:szCs w:val="24"/>
+        </w:rPr>
+        <w:t>n</w:t>
+      </w:r>
+      <w:r>
+        <w:rPr>
+          <w:rFonts w:ascii="Georgia" w:hAnsi="Georgia"/>
+          <w:color w:val="323E4F" w:themeColor="text2" w:themeShade="BF"/>
+          <w:sz w:val="24"/>
+          <w:szCs w:val="24"/>
+        </w:rPr>
+        <w:t xml:space="preserve"> lo binarios de conda</w:t>
+      </w:r>
+      <w:r>
+        <w:rPr>
+          <w:rFonts w:ascii="Georgia" w:hAnsi="Georgia"/>
+          <w:color w:val="323E4F" w:themeColor="text2" w:themeShade="BF"/>
+          <w:sz w:val="24"/>
+          <w:szCs w:val="24"/>
+        </w:rPr>
+        <w:t>,</w:t>
+      </w:r>
+      <w:r>
+        <w:rPr>
+          <w:rFonts w:ascii="Georgia" w:hAnsi="Georgia"/>
+          <w:color w:val="323E4F" w:themeColor="text2" w:themeShade="BF"/>
+          <w:sz w:val="24"/>
+          <w:szCs w:val="24"/>
+        </w:rPr>
+        <w:t xml:space="preserve"> es usando </w:t>
       </w:r>
       <w:r>
         <w:rPr>
@@ -2262,7 +2465,117 @@
           <w:sz w:val="24"/>
           <w:szCs w:val="24"/>
         </w:rPr>
-        <w:t xml:space="preserve"> de jupyter que tienen en su inicio y que tiene el nombre el enviroment que usan, se ve de la siguiente forma,</w:t>
+        <w:t xml:space="preserve"> de jupyter que </w:t>
+      </w:r>
+      <w:r>
+        <w:rPr>
+          <w:rFonts w:ascii="Georgia" w:hAnsi="Georgia"/>
+          <w:color w:val="323E4F" w:themeColor="text2" w:themeShade="BF"/>
+          <w:sz w:val="24"/>
+          <w:szCs w:val="24"/>
+        </w:rPr>
+        <w:t xml:space="preserve">se </w:t>
+      </w:r>
+      <w:r>
+        <w:rPr>
+          <w:rFonts w:ascii="Georgia" w:hAnsi="Georgia"/>
+          <w:color w:val="323E4F" w:themeColor="text2" w:themeShade="BF"/>
+          <w:sz w:val="24"/>
+          <w:szCs w:val="24"/>
+        </w:rPr>
+        <w:t xml:space="preserve">tiene en su </w:t>
+      </w:r>
+      <w:r>
+        <w:rPr>
+          <w:rFonts w:ascii="Georgia" w:hAnsi="Georgia"/>
+          <w:color w:val="323E4F" w:themeColor="text2" w:themeShade="BF"/>
+          <w:sz w:val="24"/>
+          <w:szCs w:val="24"/>
+        </w:rPr>
+        <w:t>“</w:t>
+      </w:r>
+      <w:r>
+        <w:rPr>
+          <w:rFonts w:ascii="Georgia" w:hAnsi="Georgia"/>
+          <w:color w:val="323E4F" w:themeColor="text2" w:themeShade="BF"/>
+          <w:sz w:val="24"/>
+          <w:szCs w:val="24"/>
+        </w:rPr>
+        <w:t>inicio</w:t>
+      </w:r>
+      <w:r>
+        <w:rPr>
+          <w:rFonts w:ascii="Georgia" w:hAnsi="Georgia"/>
+          <w:color w:val="323E4F" w:themeColor="text2" w:themeShade="BF"/>
+          <w:sz w:val="24"/>
+          <w:szCs w:val="24"/>
+        </w:rPr>
+        <w:t xml:space="preserve"> de </w:t>
+      </w:r>
+      <w:proofErr w:type="spellStart"/>
+      <w:r>
+        <w:rPr>
+          <w:rFonts w:ascii="Georgia" w:hAnsi="Georgia"/>
+          <w:color w:val="323E4F" w:themeColor="text2" w:themeShade="BF"/>
+          <w:sz w:val="24"/>
+          <w:szCs w:val="24"/>
+        </w:rPr>
+        <w:t>windows</w:t>
+      </w:r>
+      <w:proofErr w:type="spellEnd"/>
+      <w:r>
+        <w:rPr>
+          <w:rFonts w:ascii="Georgia" w:hAnsi="Georgia"/>
+          <w:color w:val="323E4F" w:themeColor="text2" w:themeShade="BF"/>
+          <w:sz w:val="24"/>
+          <w:szCs w:val="24"/>
+        </w:rPr>
+        <w:t>”</w:t>
+      </w:r>
+      <w:r>
+        <w:rPr>
+          <w:rFonts w:ascii="Georgia" w:hAnsi="Georgia"/>
+          <w:color w:val="323E4F" w:themeColor="text2" w:themeShade="BF"/>
+          <w:sz w:val="24"/>
+          <w:szCs w:val="24"/>
+        </w:rPr>
+        <w:t xml:space="preserve"> y que tiene el nombre </w:t>
+      </w:r>
+      <w:r>
+        <w:rPr>
+          <w:rFonts w:ascii="Georgia" w:hAnsi="Georgia"/>
+          <w:color w:val="323E4F" w:themeColor="text2" w:themeShade="BF"/>
+          <w:sz w:val="24"/>
+          <w:szCs w:val="24"/>
+        </w:rPr>
+        <w:t>d</w:t>
+      </w:r>
+      <w:r>
+        <w:rPr>
+          <w:rFonts w:ascii="Georgia" w:hAnsi="Georgia"/>
+          <w:color w:val="323E4F" w:themeColor="text2" w:themeShade="BF"/>
+          <w:sz w:val="24"/>
+          <w:szCs w:val="24"/>
+        </w:rPr>
+        <w:t>el enviroment que usan</w:t>
+      </w:r>
+      <w:r>
+        <w:rPr>
+          <w:rFonts w:ascii="Georgia" w:hAnsi="Georgia"/>
+          <w:color w:val="323E4F" w:themeColor="text2" w:themeShade="BF"/>
+          <w:sz w:val="24"/>
+          <w:szCs w:val="24"/>
+        </w:rPr>
+        <w:t xml:space="preserve"> entre ( ). S</w:t>
+      </w:r>
+      <w:r>
+        <w:rPr>
+          <w:rFonts w:ascii="Georgia" w:hAnsi="Georgia"/>
+          <w:color w:val="323E4F" w:themeColor="text2" w:themeShade="BF"/>
+          <w:sz w:val="24"/>
+          <w:szCs w:val="24"/>
+        </w:rPr>
+        <w:t>e ve de la siguiente forma,</w:t>
       </w:r>
     </w:p>
     <w:p>
@@ -2332,7 +2645,35 @@
           <w:sz w:val="24"/>
           <w:szCs w:val="24"/>
         </w:rPr>
-        <w:t>Dando clic derecho &gt; más &gt; abrir ubicación de archivo &gt; clic, obtendremos lo siguiente,</w:t>
+        <w:t xml:space="preserve">Dando </w:t>
+      </w:r>
+      <w:r>
+        <w:rPr>
+          <w:rFonts w:ascii="Georgia" w:hAnsi="Georgia"/>
+          <w:color w:val="323E4F" w:themeColor="text2" w:themeShade="BF"/>
+          <w:sz w:val="24"/>
+          <w:szCs w:val="24"/>
+          <w:u w:val="single"/>
+        </w:rPr>
+        <w:t>clic derecho &gt; más &gt; abrir ubicación de archivo &gt; clic</w:t>
+      </w:r>
+      <w:r>
+        <w:rPr>
+          <w:rFonts w:ascii="Georgia" w:hAnsi="Georgia"/>
+          <w:color w:val="323E4F" w:themeColor="text2" w:themeShade="BF"/>
+          <w:sz w:val="24"/>
+          <w:szCs w:val="24"/>
+        </w:rPr>
+        <w:t xml:space="preserve">, </w:t>
+      </w:r>
+      <w:r>
+        <w:rPr>
+          <w:rFonts w:ascii="Georgia" w:hAnsi="Georgia"/>
+          <w:color w:val="323E4F" w:themeColor="text2" w:themeShade="BF"/>
+          <w:sz w:val="24"/>
+          <w:szCs w:val="24"/>
+        </w:rPr>
+        <w:t>es decir,</w:t>
       </w:r>
     </w:p>
     <w:p>
@@ -2404,26 +2745,16 @@
           <w:sz w:val="24"/>
           <w:szCs w:val="24"/>
         </w:rPr>
-        <w:t>Después del clic…</w:t>
-      </w:r>
-    </w:p>
-    <w:p>
-      <w:pPr>
-        <w:rPr>
-          <w:rFonts w:ascii="Georgia" w:hAnsi="Georgia"/>
-          <w:color w:val="323E4F" w:themeColor="text2" w:themeShade="BF"/>
-          <w:sz w:val="24"/>
-          <w:szCs w:val="24"/>
-        </w:rPr>
-      </w:pPr>
-      <w:r>
-        <w:rPr>
-          <w:rFonts w:ascii="Georgia" w:hAnsi="Georgia"/>
-          <w:color w:val="323E4F" w:themeColor="text2" w:themeShade="BF"/>
-          <w:sz w:val="24"/>
-          <w:szCs w:val="24"/>
-        </w:rPr>
         <w:lastRenderedPageBreak/>
+        <w:t>obtendremos lo siguiente,</w:t>
+      </w:r>
+      <w:r>
+        <w:rPr>
+          <w:rFonts w:ascii="Georgia" w:hAnsi="Georgia"/>
+          <w:color w:val="323E4F" w:themeColor="text2" w:themeShade="BF"/>
+          <w:sz w:val="24"/>
+          <w:szCs w:val="24"/>
+        </w:rPr>
         <w:drawing>
           <wp:inline distT="0" distB="0" distL="0" distR="0" wp14:anchorId="0CD21904" wp14:editId="7316563D">
             <wp:extent cx="5077534" cy="3639058"/>
@@ -2497,7 +2828,26 @@
           <w:sz w:val="24"/>
           <w:szCs w:val="24"/>
         </w:rPr>
-        <w:t xml:space="preserve"> de conda, repitiendo el proceso de clic derecho&gt; abrir ubicación &gt; clic</w:t>
+        <w:t xml:space="preserve"> de conda, repitiendo el proceso de </w:t>
+      </w:r>
+      <w:r>
+        <w:rPr>
+          <w:rFonts w:ascii="Georgia" w:hAnsi="Georgia"/>
+          <w:color w:val="323E4F" w:themeColor="text2" w:themeShade="BF"/>
+          <w:sz w:val="24"/>
+          <w:szCs w:val="24"/>
+          <w:u w:val="single"/>
+        </w:rPr>
+        <w:t>clic derecho&gt; abrir ubicación &gt; clic</w:t>
+      </w:r>
+      <w:r>
+        <w:rPr>
+          <w:rFonts w:ascii="Georgia" w:hAnsi="Georgia"/>
+          <w:color w:val="323E4F" w:themeColor="text2" w:themeShade="BF"/>
+          <w:sz w:val="24"/>
+          <w:szCs w:val="24"/>
+        </w:rPr>
+        <w:t>, es decir,</w:t>
       </w:r>
     </w:p>
     <w:p>
@@ -2584,11 +2934,91 @@
       <w:r>
         <w:rPr>
           <w:rFonts w:ascii="Georgia" w:hAnsi="Georgia"/>
-          <w:color w:val="323E4F" w:themeColor="text2" w:themeShade="BF"/>
+          <w:noProof/>
+          <w:color w:val="44546A" w:themeColor="text2"/>
           <w:sz w:val="24"/>
           <w:szCs w:val="24"/>
         </w:rPr>
         <w:lastRenderedPageBreak/>
+        <mc:AlternateContent>
+          <mc:Choice Requires="wps">
+            <w:drawing>
+              <wp:anchor distT="0" distB="0" distL="114300" distR="114300" simplePos="0" relativeHeight="251675648" behindDoc="0" locked="0" layoutInCell="1" allowOverlap="1" wp14:anchorId="31A43D99" wp14:editId="3DF70001">
+                <wp:simplePos x="0" y="0"/>
+                <wp:positionH relativeFrom="column">
+                  <wp:posOffset>81915</wp:posOffset>
+                </wp:positionH>
+                <wp:positionV relativeFrom="paragraph">
+                  <wp:posOffset>224155</wp:posOffset>
+                </wp:positionV>
+                <wp:extent cx="2600325" cy="400050"/>
+                <wp:effectExtent l="0" t="0" r="28575" b="19050"/>
+                <wp:wrapNone/>
+                <wp:docPr id="21" name="Elipse 21"/>
+                <wp:cNvGraphicFramePr/>
+                <a:graphic xmlns:a="http://schemas.openxmlformats.org/drawingml/2006/main">
+                  <a:graphicData uri="http://schemas.microsoft.com/office/word/2010/wordprocessingShape">
+                    <wps:wsp>
+                      <wps:cNvSpPr/>
+                      <wps:spPr>
+                        <a:xfrm>
+                          <a:off x="0" y="0"/>
+                          <a:ext cx="2600325" cy="400050"/>
+                        </a:xfrm>
+                        <a:prstGeom prst="ellipse">
+                          <a:avLst/>
+                        </a:prstGeom>
+                        <a:noFill/>
+                        <a:ln>
+                          <a:solidFill>
+                            <a:srgbClr val="FF0000"/>
+                          </a:solidFill>
+                        </a:ln>
+                      </wps:spPr>
+                      <wps:style>
+                        <a:lnRef idx="2">
+                          <a:schemeClr val="accent1">
+                            <a:shade val="50000"/>
+                          </a:schemeClr>
+                        </a:lnRef>
+                        <a:fillRef idx="1">
+                          <a:schemeClr val="accent1"/>
+                        </a:fillRef>
+                        <a:effectRef idx="0">
+                          <a:schemeClr val="accent1"/>
+                        </a:effectRef>
+                        <a:fontRef idx="minor">
+                          <a:schemeClr val="lt1"/>
+                        </a:fontRef>
+                      </wps:style>
+                      <wps:bodyPr rot="0" spcFirstLastPara="0" vertOverflow="overflow" horzOverflow="overflow" vert="horz" wrap="square" lIns="91440" tIns="45720" rIns="91440" bIns="45720" numCol="1" spcCol="0" rtlCol="0" fromWordArt="0" anchor="ctr" anchorCtr="0" forceAA="0" compatLnSpc="1">
+                        <a:prstTxWarp prst="textNoShape">
+                          <a:avLst/>
+                        </a:prstTxWarp>
+                        <a:noAutofit/>
+                      </wps:bodyPr>
+                    </wps:wsp>
+                  </a:graphicData>
+                </a:graphic>
+              </wp:anchor>
+            </w:drawing>
+          </mc:Choice>
+          <mc:Fallback>
+            <w:pict>
+              <v:oval w14:anchorId="1871186F" id="Elipse 21" o:spid="_x0000_s1026" style="position:absolute;margin-left:6.45pt;margin-top:17.65pt;width:204.75pt;height:31.5pt;z-index:251675648;visibility:visible;mso-wrap-style:square;mso-wrap-distance-left:9pt;mso-wrap-distance-top:0;mso-wrap-distance-right:9pt;mso-wrap-distance-bottom:0;mso-position-horizontal:absolute;mso-position-horizontal-relative:text;mso-position-vertical:absolute;mso-position-vertical-relative:text;v-text-anchor:middle" o:gfxdata="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" filled="f" strokecolor="red" strokeweight="1pt">
+                <v:stroke joinstyle="miter"/>
+              </v:oval>
+            </w:pict>
+          </mc:Fallback>
+        </mc:AlternateContent>
+      </w:r>
+      <w:r>
+        <w:rPr>
+          <w:rFonts w:ascii="Georgia" w:hAnsi="Georgia"/>
+          <w:color w:val="323E4F" w:themeColor="text2" w:themeShade="BF"/>
+          <w:sz w:val="24"/>
+          <w:szCs w:val="24"/>
+        </w:rPr>
         <w:drawing>
           <wp:inline distT="0" distB="0" distL="0" distR="0" wp14:anchorId="5D915B0C" wp14:editId="2158C075">
             <wp:extent cx="5612130" cy="3618230"/>
@@ -2657,6 +3087,92 @@
       <w:r>
         <w:rPr>
           <w:rFonts w:ascii="Georgia" w:hAnsi="Georgia"/>
+          <w:noProof/>
+          <w:color w:val="44546A" w:themeColor="text2"/>
+          <w:sz w:val="24"/>
+          <w:szCs w:val="24"/>
+        </w:rPr>
+        <mc:AlternateContent>
+          <mc:Choice Requires="wps">
+            <w:drawing>
+              <wp:anchor distT="0" distB="0" distL="114300" distR="114300" simplePos="0" relativeHeight="251677696" behindDoc="0" locked="0" layoutInCell="1" allowOverlap="1" wp14:anchorId="5929276A" wp14:editId="69D15DC7">
+                <wp:simplePos x="0" y="0"/>
+                <wp:positionH relativeFrom="column">
+                  <wp:posOffset>-280035</wp:posOffset>
+                </wp:positionH>
+                <wp:positionV relativeFrom="paragraph">
+                  <wp:posOffset>548005</wp:posOffset>
+                </wp:positionV>
+                <wp:extent cx="2219325" cy="257175"/>
+                <wp:effectExtent l="0" t="0" r="28575" b="28575"/>
+                <wp:wrapNone/>
+                <wp:docPr id="22" name="Elipse 22"/>
+                <wp:cNvGraphicFramePr/>
+                <a:graphic xmlns:a="http://schemas.openxmlformats.org/drawingml/2006/main">
+                  <a:graphicData uri="http://schemas.microsoft.com/office/word/2010/wordprocessingShape">
+                    <wps:wsp>
+                      <wps:cNvSpPr/>
+                      <wps:spPr>
+                        <a:xfrm>
+                          <a:off x="0" y="0"/>
+                          <a:ext cx="2219325" cy="257175"/>
+                        </a:xfrm>
+                        <a:prstGeom prst="ellipse">
+                          <a:avLst/>
+                        </a:prstGeom>
+                        <a:noFill/>
+                        <a:ln>
+                          <a:solidFill>
+                            <a:srgbClr val="FF0000"/>
+                          </a:solidFill>
+                        </a:ln>
+                      </wps:spPr>
+                      <wps:style>
+                        <a:lnRef idx="2">
+                          <a:schemeClr val="accent1">
+                            <a:shade val="50000"/>
+                          </a:schemeClr>
+                        </a:lnRef>
+                        <a:fillRef idx="1">
+                          <a:schemeClr val="accent1"/>
+                        </a:fillRef>
+                        <a:effectRef idx="0">
+                          <a:schemeClr val="accent1"/>
+                        </a:effectRef>
+                        <a:fontRef idx="minor">
+                          <a:schemeClr val="lt1"/>
+                        </a:fontRef>
+                      </wps:style>
+                      <wps:bodyPr rot="0" spcFirstLastPara="0" vertOverflow="overflow" horzOverflow="overflow" vert="horz" wrap="square" lIns="91440" tIns="45720" rIns="91440" bIns="45720" numCol="1" spcCol="0" rtlCol="0" fromWordArt="0" anchor="ctr" anchorCtr="0" forceAA="0" compatLnSpc="1">
+                        <a:prstTxWarp prst="textNoShape">
+                          <a:avLst/>
+                        </a:prstTxWarp>
+                        <a:noAutofit/>
+                      </wps:bodyPr>
+                    </wps:wsp>
+                  </a:graphicData>
+                </a:graphic>
+                <wp14:sizeRelH relativeFrom="margin">
+                  <wp14:pctWidth>0</wp14:pctWidth>
+                </wp14:sizeRelH>
+                <wp14:sizeRelV relativeFrom="margin">
+                  <wp14:pctHeight>0</wp14:pctHeight>
+                </wp14:sizeRelV>
+              </wp:anchor>
+            </w:drawing>
+          </mc:Choice>
+          <mc:Fallback>
+            <w:pict>
+              <v:oval w14:anchorId="36191CB2" id="Elipse 22" o:spid="_x0000_s1026" style="position:absolute;margin-left:-22.05pt;margin-top:43.15pt;width:174.75pt;height:20.25pt;z-index:251677696;visibility:visible;mso-wrap-style:square;mso-width-percent:0;mso-height-percent:0;mso-wrap-distance-left:9pt;mso-wrap-distance-top:0;mso-wrap-distance-right:9pt;mso-wrap-distance-bottom:0;mso-position-horizontal:absolute;mso-position-horizontal-relative:text;mso-position-vertical:absolute;mso-position-vertical-relative:text;mso-width-percent:0;mso-height-percent:0;mso-width-relative:margin;mso-height-relative:margin;v-text-anchor:middle" o:gfxdata="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" filled="f" strokecolor="red" strokeweight="1pt">
+                <v:stroke joinstyle="miter"/>
+              </v:oval>
+            </w:pict>
+          </mc:Fallback>
+        </mc:AlternateContent>
+      </w:r>
+      <w:r>
+        <w:rPr>
+          <w:rFonts w:ascii="Georgia" w:hAnsi="Georgia"/>
           <w:color w:val="323E4F" w:themeColor="text2" w:themeShade="BF"/>
           <w:sz w:val="24"/>
           <w:szCs w:val="24"/>
@@ -2775,27 +3291,7 @@
             <w:sz w:val="24"/>
             <w:szCs w:val="24"/>
           </w:rPr>
-          <w:t>imagen sobre donde guardar</w:t>
-        </w:r>
-        <w:r>
-          <w:rPr>
-            <w:rStyle w:val="Hipervnculo"/>
-            <w:rFonts w:ascii="Georgia" w:hAnsi="Georgia"/>
-            <w:color w:val="034990" w:themeColor="hyperlink" w:themeShade="BF"/>
-            <w:sz w:val="24"/>
-            <w:szCs w:val="24"/>
-          </w:rPr>
-          <w:t>a</w:t>
-        </w:r>
-        <w:r>
-          <w:rPr>
-            <w:rStyle w:val="Hipervnculo"/>
-            <w:rFonts w:ascii="Georgia" w:hAnsi="Georgia"/>
-            <w:color w:val="034990" w:themeColor="hyperlink" w:themeShade="BF"/>
-            <w:sz w:val="24"/>
-            <w:szCs w:val="24"/>
-          </w:rPr>
-          <w:t xml:space="preserve"> el archivo</w:t>
+          <w:t>imagen sobre donde guardar el archivo</w:t>
         </w:r>
       </w:hyperlink>
       <w:r>
@@ -2875,7 +3371,52 @@
           <w:sz w:val="24"/>
           <w:szCs w:val="24"/>
         </w:rPr>
-        <w:t>De no encontrar por este método asegúrate de visitar las carpetas siguientes antes de llorar y arrepentirte de no haber checando donde instalaste Anaconda o Minicona.</w:t>
+        <w:t xml:space="preserve">De no encontrar por este método </w:t>
+      </w:r>
+      <w:r>
+        <w:rPr>
+          <w:rFonts w:ascii="Georgia" w:hAnsi="Georgia"/>
+          <w:color w:val="323E4F" w:themeColor="text2" w:themeShade="BF"/>
+          <w:sz w:val="24"/>
+          <w:szCs w:val="24"/>
+        </w:rPr>
+        <w:t xml:space="preserve">la ruta deseada, </w:t>
+      </w:r>
+      <w:r>
+        <w:rPr>
+          <w:rFonts w:ascii="Georgia" w:hAnsi="Georgia"/>
+          <w:color w:val="323E4F" w:themeColor="text2" w:themeShade="BF"/>
+          <w:sz w:val="24"/>
+          <w:szCs w:val="24"/>
+        </w:rPr>
+        <w:t>asegúrate de visitar las</w:t>
+      </w:r>
+      <w:r>
+        <w:rPr>
+          <w:rFonts w:ascii="Georgia" w:hAnsi="Georgia"/>
+          <w:color w:val="323E4F" w:themeColor="text2" w:themeShade="BF"/>
+          <w:sz w:val="24"/>
+          <w:szCs w:val="24"/>
+        </w:rPr>
+        <w:t xml:space="preserve"> </w:t>
+      </w:r>
+      <w:r>
+        <w:rPr>
+          <w:rFonts w:ascii="Georgia" w:hAnsi="Georgia"/>
+          <w:color w:val="323E4F" w:themeColor="text2" w:themeShade="BF"/>
+          <w:sz w:val="24"/>
+          <w:szCs w:val="24"/>
+        </w:rPr>
+        <w:t>siguientes</w:t>
+      </w:r>
+      <w:r>
+        <w:rPr>
+          <w:rFonts w:ascii="Georgia" w:hAnsi="Georgia"/>
+          <w:color w:val="323E4F" w:themeColor="text2" w:themeShade="BF"/>
+          <w:sz w:val="24"/>
+          <w:szCs w:val="24"/>
+        </w:rPr>
+        <w:t xml:space="preserve"> carpetas antes de llorar y arrepentirte de no haber checando donde instalaste Anaconda o Minicona.</w:t>
       </w:r>
     </w:p>
     <w:p>
@@ -3216,26 +3757,155 @@
           <w:sz w:val="24"/>
           <w:szCs w:val="24"/>
         </w:rPr>
-        <w:t>Los dos últimos tiene carpetas conda, pero son carpetas de instalación y de almacenamiento temporal.</w:t>
-      </w:r>
-    </w:p>
-    <w:p>
-      <w:pPr>
-        <w:rPr>
-          <w:rFonts w:ascii="Georgia" w:hAnsi="Georgia"/>
-          <w:color w:val="323E4F" w:themeColor="text2" w:themeShade="BF"/>
-          <w:sz w:val="24"/>
-          <w:szCs w:val="24"/>
-        </w:rPr>
-      </w:pPr>
-      <w:r>
-        <w:rPr>
-          <w:rFonts w:ascii="Georgia" w:hAnsi="Georgia"/>
-          <w:color w:val="323E4F" w:themeColor="text2" w:themeShade="BF"/>
-          <w:sz w:val="24"/>
-          <w:szCs w:val="24"/>
-        </w:rPr>
-        <w:t>Si llegaste hasta aquí esperando encontrar alguna otra idea… creo que lo mejor es reinstalar miniconda o anaconda y saber donde la instalaste para el futuro. Suerte.</w:t>
+        <w:t>L</w:t>
+      </w:r>
+      <w:r>
+        <w:rPr>
+          <w:rFonts w:ascii="Georgia" w:hAnsi="Georgia"/>
+          <w:color w:val="323E4F" w:themeColor="text2" w:themeShade="BF"/>
+          <w:sz w:val="24"/>
+          <w:szCs w:val="24"/>
+        </w:rPr>
+        <w:t>a</w:t>
+      </w:r>
+      <w:r>
+        <w:rPr>
+          <w:rFonts w:ascii="Georgia" w:hAnsi="Georgia"/>
+          <w:color w:val="323E4F" w:themeColor="text2" w:themeShade="BF"/>
+          <w:sz w:val="24"/>
+          <w:szCs w:val="24"/>
+        </w:rPr>
+        <w:t>s dos últim</w:t>
+      </w:r>
+      <w:r>
+        <w:rPr>
+          <w:rFonts w:ascii="Georgia" w:hAnsi="Georgia"/>
+          <w:color w:val="323E4F" w:themeColor="text2" w:themeShade="BF"/>
+          <w:sz w:val="24"/>
+          <w:szCs w:val="24"/>
+        </w:rPr>
+        <w:t>a</w:t>
+      </w:r>
+      <w:r>
+        <w:rPr>
+          <w:rFonts w:ascii="Georgia" w:hAnsi="Georgia"/>
+          <w:color w:val="323E4F" w:themeColor="text2" w:themeShade="BF"/>
+          <w:sz w:val="24"/>
+          <w:szCs w:val="24"/>
+        </w:rPr>
+        <w:t xml:space="preserve">s </w:t>
+      </w:r>
+      <w:r>
+        <w:rPr>
+          <w:rFonts w:ascii="Georgia" w:hAnsi="Georgia"/>
+          <w:color w:val="323E4F" w:themeColor="text2" w:themeShade="BF"/>
+          <w:sz w:val="24"/>
+          <w:szCs w:val="24"/>
+        </w:rPr>
+        <w:t xml:space="preserve">rutas </w:t>
+      </w:r>
+      <w:r>
+        <w:rPr>
+          <w:rFonts w:ascii="Georgia" w:hAnsi="Georgia"/>
+          <w:color w:val="323E4F" w:themeColor="text2" w:themeShade="BF"/>
+          <w:sz w:val="24"/>
+          <w:szCs w:val="24"/>
+        </w:rPr>
+        <w:t>tiene</w:t>
+      </w:r>
+      <w:r>
+        <w:rPr>
+          <w:rFonts w:ascii="Georgia" w:hAnsi="Georgia"/>
+          <w:color w:val="323E4F" w:themeColor="text2" w:themeShade="BF"/>
+          <w:sz w:val="24"/>
+          <w:szCs w:val="24"/>
+        </w:rPr>
+        <w:t>n</w:t>
+      </w:r>
+      <w:r>
+        <w:rPr>
+          <w:rFonts w:ascii="Georgia" w:hAnsi="Georgia"/>
+          <w:color w:val="323E4F" w:themeColor="text2" w:themeShade="BF"/>
+          <w:sz w:val="24"/>
+          <w:szCs w:val="24"/>
+        </w:rPr>
+        <w:t xml:space="preserve"> </w:t>
+      </w:r>
+      <w:r>
+        <w:rPr>
+          <w:rFonts w:ascii="Georgia" w:hAnsi="Georgia"/>
+          <w:color w:val="323E4F" w:themeColor="text2" w:themeShade="BF"/>
+          <w:sz w:val="24"/>
+          <w:szCs w:val="24"/>
+        </w:rPr>
+        <w:t xml:space="preserve">una </w:t>
+      </w:r>
+      <w:r>
+        <w:rPr>
+          <w:rFonts w:ascii="Georgia" w:hAnsi="Georgia"/>
+          <w:color w:val="323E4F" w:themeColor="text2" w:themeShade="BF"/>
+          <w:sz w:val="24"/>
+          <w:szCs w:val="24"/>
+        </w:rPr>
+        <w:t>carpeta conda, pero son carpetas de instalación y de almacenamiento temporal</w:t>
+      </w:r>
+      <w:r>
+        <w:rPr>
+          <w:rFonts w:ascii="Georgia" w:hAnsi="Georgia"/>
+          <w:color w:val="323E4F" w:themeColor="text2" w:themeShade="BF"/>
+          <w:sz w:val="24"/>
+          <w:szCs w:val="24"/>
+        </w:rPr>
+        <w:t xml:space="preserve">, no son las que buscamos. Recuerda que buscamos la carpeta </w:t>
+      </w:r>
+      <w:r>
+        <w:rPr>
+          <w:rFonts w:ascii="Georgia" w:hAnsi="Georgia"/>
+          <w:b/>
+          <w:bCs/>
+          <w:color w:val="323E4F" w:themeColor="text2" w:themeShade="BF"/>
+          <w:sz w:val="24"/>
+          <w:szCs w:val="24"/>
+        </w:rPr>
+        <w:t>condabin.</w:t>
+      </w:r>
+    </w:p>
+    <w:p>
+      <w:pPr>
+        <w:rPr>
+          <w:rFonts w:ascii="Georgia" w:hAnsi="Georgia"/>
+          <w:color w:val="323E4F" w:themeColor="text2" w:themeShade="BF"/>
+          <w:sz w:val="24"/>
+          <w:szCs w:val="24"/>
+        </w:rPr>
+      </w:pPr>
+      <w:r>
+        <w:rPr>
+          <w:rFonts w:ascii="Georgia" w:hAnsi="Georgia"/>
+          <w:color w:val="323E4F" w:themeColor="text2" w:themeShade="BF"/>
+          <w:sz w:val="24"/>
+          <w:szCs w:val="24"/>
+        </w:rPr>
+        <w:t xml:space="preserve">Si llegaste hasta aquí esperando encontrar alguna otra idea… </w:t>
+      </w:r>
+      <w:r>
+        <w:rPr>
+          <w:rFonts w:ascii="Georgia" w:hAnsi="Georgia"/>
+          <w:color w:val="323E4F" w:themeColor="text2" w:themeShade="BF"/>
+          <w:sz w:val="24"/>
+          <w:szCs w:val="24"/>
+          <w:u w:val="single"/>
+        </w:rPr>
+        <w:t>creo que lo mejor es reinstalar miniconda o anaconda</w:t>
+      </w:r>
+      <w:r>
+        <w:rPr>
+          <w:rFonts w:ascii="Georgia" w:hAnsi="Georgia"/>
+          <w:color w:val="323E4F" w:themeColor="text2" w:themeShade="BF"/>
+          <w:sz w:val="24"/>
+          <w:szCs w:val="24"/>
+        </w:rPr>
+        <w:t xml:space="preserve"> y saber donde la instalaste para el futuro. Suerte.</w:t>
       </w:r>
     </w:p>
     <w:sectPr>
@@ -4485,7 +5155,7 @@
 </file>
 
 <file path=customXml/itemProps1.xml><?xml version="1.0" encoding="utf-8"?>
-<ds:datastoreItem xmlns:ds="http://schemas.openxmlformats.org/officeDocument/2006/customXml" ds:itemID="{4632BC3D-7C49-4EAE-9093-CAC31960CBB1}">
+<ds:datastoreItem xmlns:ds="http://schemas.openxmlformats.org/officeDocument/2006/customXml" ds:itemID="{3535722A-F724-4734-BF71-D4A434EED2D5}">
   <ds:schemaRefs>
     <ds:schemaRef ds:uri="http://schemas.openxmlformats.org/officeDocument/2006/bibliography"/>
   </ds:schemaRefs>

</xml_diff>